<commit_message>
update author lists in docx/pdf tech report covers
</commit_message>
<xml_diff>
--- a/report/2023_biochemop_TechReport/tech-report-cover.docx
+++ b/report/2023_biochemop_TechReport/tech-report-cover.docx
@@ -205,7 +205,7 @@
                 <w:sz w:val="28"/>
                 <w:szCs w:val="28"/>
               </w:rPr>
-              <w:t>M. Ringuette, E. Devred, K. Azetsu-Scott, E. Head, C.-E. Gabriel, and S. Clay</w:t>
+              <w:t>M. Ringuette, E. Devred, K. Azetsu-Scott, C.-E. Gabriel, and S. Clay</w:t>
             </w:r>
             <w:r>
               <w:rPr>
@@ -821,7 +821,7 @@
                                   </pic:cNvPicPr>
                                 </pic:nvPicPr>
                                 <pic:blipFill>
-                                  <a:blip r:embed="rId2">
+                                  <a:blip r:embed="rId1">
                                     <a:extLst>
                                       <a:ext uri="{28A0092B-C50C-407E-A947-70E740481C1C}">
                                         <a14:useLocalDpi xmlns:a14="http://schemas.microsoft.com/office/drawing/2010/main" val="0"/>
@@ -940,7 +940,7 @@
                                         </pic:cNvPicPr>
                                       </pic:nvPicPr>
                                       <pic:blipFill>
-                                        <a:blip r:embed="rId3">
+                                        <a:blip r:embed="rId2">
                                           <a:extLst>
                                             <a:ext uri="{28A0092B-C50C-407E-A947-70E740481C1C}">
                                               <a14:useLocalDpi xmlns:a14="http://schemas.microsoft.com/office/drawing/2010/main" val="0"/>
@@ -1018,7 +1018,7 @@
                                   </pic:cNvPicPr>
                                 </pic:nvPicPr>
                                 <pic:blipFill>
-                                  <a:blip r:embed="rId4">
+                                  <a:blip r:embed="rId2">
                                     <a:extLst>
                                       <a:ext uri="{28A0092B-C50C-407E-A947-70E740481C1C}">
                                         <a14:useLocalDpi xmlns:a14="http://schemas.microsoft.com/office/drawing/2010/main" val="0"/>

</xml_diff>

<commit_message>
- update data and figures for 2024, excluding nutrients (not yet available in biochem) - make scorecard text white for high/low values (for visibility) - combine mesozoo scorecards into one - move some satellite ocean colour processing code to phytofit repo, just plot season bounds and calculate climatologies/anomamlies here - make changes to 2019-2023 report for reviewers
</commit_message>
<xml_diff>
--- a/report/2023_biochemop_TechReport/tech-report-cover.docx
+++ b/report/2023_biochemop_TechReport/tech-report-cover.docx
@@ -99,7 +99,7 @@
                 <w:sz w:val="36"/>
                 <w:szCs w:val="36"/>
               </w:rPr>
-              <w:t xml:space="preserve">Optical, Chemical, and Biological Oceanographic Conditions in the Labrador Sea from summer 2019 </w:t>
+              <w:t xml:space="preserve">Optical, Chemical, and Biological Oceanographic Conditions in the Labrador Sea from 2019 </w:t>
             </w:r>
             <w:r>
               <w:rPr>
@@ -290,7 +290,7 @@
                 <w:sz w:val="28"/>
                 <w:szCs w:val="28"/>
               </w:rPr>
-              <w:t>Ocean and Ecosystem Sciences Division, Science Branch</w:t>
+              <w:t>Fisheries and Oceans Canada</w:t>
             </w:r>
           </w:p>
           <w:p>
@@ -309,7 +309,7 @@
                 <w:sz w:val="28"/>
                 <w:szCs w:val="28"/>
               </w:rPr>
-              <w:t>Department of Fisheries and Oceans</w:t>
+              <w:t>Science Branch, Maritimes Region</w:t>
             </w:r>
           </w:p>
           <w:p>
@@ -347,13 +347,14 @@
                 <w:sz w:val="28"/>
                 <w:szCs w:val="28"/>
               </w:rPr>
-              <w:t>P.O. Box 1006, 1 Challenger drive</w:t>
+              <w:t>P.O. Box 1006</w:t>
             </w:r>
           </w:p>
           <w:p>
             <w:pPr>
               <w:rPr>
                 <w:rFonts w:ascii="Microsoft Sans Serif" w:hAnsi="Microsoft Sans Serif" w:cs="Microsoft Sans Serif"/>
+                <w:noProof/>
                 <w:sz w:val="28"/>
                 <w:szCs w:val="28"/>
               </w:rPr>
@@ -365,7 +366,34 @@
                 <w:sz w:val="28"/>
                 <w:szCs w:val="28"/>
               </w:rPr>
-              <w:t xml:space="preserve">Dartmouth, Nova Scotia B2Y 4A2 </w:t>
+              <w:t>1 Challenger Drive</w:t>
+            </w:r>
+          </w:p>
+          <w:p>
+            <w:pPr>
+              <w:rPr>
+                <w:rFonts w:ascii="Microsoft Sans Serif" w:hAnsi="Microsoft Sans Serif" w:cs="Microsoft Sans Serif"/>
+                <w:sz w:val="28"/>
+                <w:szCs w:val="28"/>
+              </w:rPr>
+            </w:pPr>
+            <w:r>
+              <w:rPr>
+                <w:rFonts w:ascii="Microsoft Sans Serif" w:hAnsi="Microsoft Sans Serif" w:cs="Microsoft Sans Serif"/>
+                <w:noProof/>
+                <w:sz w:val="28"/>
+                <w:szCs w:val="28"/>
+              </w:rPr>
+              <w:t>Dartmouth, NS B2Y 4A2</w:t>
+            </w:r>
+            <w:r>
+              <w:rPr>
+                <w:rFonts w:ascii="Microsoft Sans Serif" w:hAnsi="Microsoft Sans Serif" w:cs="Microsoft Sans Serif"/>
+                <w:noProof/>
+                <w:sz w:val="28"/>
+                <w:szCs w:val="28"/>
+              </w:rPr>
+              <w:t xml:space="preserve"> </w:t>
             </w:r>
             <w:r>
               <w:rPr>
@@ -821,7 +849,7 @@
                                   </pic:cNvPicPr>
                                 </pic:nvPicPr>
                                 <pic:blipFill>
-                                  <a:blip r:embed="rId1">
+                                  <a:blip r:embed="rId2">
                                     <a:extLst>
                                       <a:ext uri="{28A0092B-C50C-407E-A947-70E740481C1C}">
                                         <a14:useLocalDpi xmlns:a14="http://schemas.microsoft.com/office/drawing/2010/main" val="0"/>
@@ -940,7 +968,7 @@
                                         </pic:cNvPicPr>
                                       </pic:nvPicPr>
                                       <pic:blipFill>
-                                        <a:blip r:embed="rId2">
+                                        <a:blip r:embed="rId3">
                                           <a:extLst>
                                             <a:ext uri="{28A0092B-C50C-407E-A947-70E740481C1C}">
                                               <a14:useLocalDpi xmlns:a14="http://schemas.microsoft.com/office/drawing/2010/main" val="0"/>
@@ -1018,7 +1046,7 @@
                                   </pic:cNvPicPr>
                                 </pic:nvPicPr>
                                 <pic:blipFill>
-                                  <a:blip r:embed="rId2">
+                                  <a:blip r:embed="rId4">
                                     <a:extLst>
                                       <a:ext uri="{28A0092B-C50C-407E-A947-70E740481C1C}">
                                         <a14:useLocalDpi xmlns:a14="http://schemas.microsoft.com/office/drawing/2010/main" val="0"/>

</xml_diff>